<commit_message>
Funcionalidades da tela Inicial funcionando.
Além de mostrar as notificações, o sistema mostra na tela as próximas
aulas do dia.
</commit_message>
<xml_diff>
--- a/private/contratos/2015/1 - Rodrigo De Souza Cruz.docx
+++ b/private/contratos/2015/1 - Rodrigo De Souza Cruz.docx
@@ -171,17 +171,36 @@
                               </w:rPr>
                               <w:t xml:space="preserve">Home page: </w:t>
                             </w:r>
-                            <w:hyperlink r:id="rId9" w:history="1">
-                              <w:r>
-                                <w:rPr>
-                                  <w:rStyle w:val="Hyperlink"/>
-                                  <w:color w:val="auto"/>
-                                  <w:sz w:val="20"/>
-                                  <w:lang w:val="en-US"/>
-                                </w:rPr>
-                                <w:t>www.conservatoriohvillalobos.com.br</w:t>
-                              </w:r>
-                            </w:hyperlink>
+                            <w:r>
+                              <w:fldChar w:fldCharType="begin"/>
+                            </w:r>
+                            <w:r>
+                              <w:rPr>
+                                <w:lang w:val="en-US"/>
+                              </w:rPr>
+                              <w:instrText xml:space="preserve"> HYPERLINK "http://www.conservatoriohvillalobos.com.br" </w:instrText>
+                            </w:r>
+                            <w:r>
+                              <w:fldChar w:fldCharType="separate"/>
+                            </w:r>
+                            <w:r>
+                              <w:rPr>
+                                <w:rStyle w:val="Hyperlink"/>
+                                <w:color w:val="auto"/>
+                                <w:sz w:val="20"/>
+                                <w:lang w:val="en-US"/>
+                              </w:rPr>
+                              <w:t>www.conservatoriohvillalobos.com.br</w:t>
+                            </w:r>
+                            <w:r>
+                              <w:rPr>
+                                <w:rStyle w:val="Hyperlink"/>
+                                <w:color w:val="auto"/>
+                                <w:sz w:val="20"/>
+                                <w:lang w:val="en-US"/>
+                              </w:rPr>
+                              <w:fldChar w:fldCharType="end"/>
+                            </w:r>
                           </w:p>
                           <w:p>
                             <w:pPr>
@@ -202,7 +221,7 @@
                               </w:rPr>
                               <w:t xml:space="preserve">E-mail: </w:t>
                             </w:r>
-                            <w:hyperlink r:id="rId10" w:history="1">
+                            <w:hyperlink r:id="rId9" w:history="1">
                               <w:r>
                                 <w:rPr>
                                   <w:rStyle w:val="Hyperlink"/>
@@ -639,7 +658,7 @@
           <w:b/>
           <w:u w:val="single"/>
         </w:rPr>
-        <w:t xml:space="preserve">: 1</w:t>
+        <w:t xml:space="preserve">: 12</w:t>
       </w:r>
       <w:bookmarkStart w:id="0" w:name="cliente_id"/>
       <w:bookmarkEnd w:id="0"/>
@@ -674,7 +693,7 @@
           <w:szCs w:val="20"/>
           <w:u w:val="single"/>
         </w:rPr>
-        <w:t xml:space="preserve"> de Piano</w:t>
+        <w:t xml:space="preserve"> de Teoria</w:t>
       </w:r>
       <w:bookmarkStart w:id="1" w:name="curso_nome1"/>
       <w:bookmarkEnd w:id="1"/>
@@ -738,7 +757,7 @@
           <w:sz w:val="20"/>
           <w:szCs w:val="20"/>
         </w:rPr>
-        <w:t xml:space="preserve">  10:00</w:t>
+        <w:t xml:space="preserve">  23:30</w:t>
       </w:r>
       <w:bookmarkStart w:id="3" w:name="horario_pratica"/>
       <w:bookmarkEnd w:id="3"/>
@@ -763,7 +782,7 @@
           <w:sz w:val="20"/>
           <w:szCs w:val="20"/>
         </w:rPr>
-        <w:t xml:space="preserve">  10:50</w:t>
+        <w:t xml:space="preserve">  00:20</w:t>
       </w:r>
       <w:bookmarkStart w:id="4" w:name="termino_pratica"/>
       <w:bookmarkEnd w:id="4"/>
@@ -850,7 +869,7 @@
           <w:sz w:val="20"/>
           <w:szCs w:val="20"/>
         </w:rPr>
-        <w:t xml:space="preserve"> Segundas</w:t>
+        <w:t xml:space="preserve"> </w:t>
       </w:r>
       <w:bookmarkStart w:id="6" w:name="dia_teoria"/>
       <w:bookmarkEnd w:id="6"/>
@@ -876,7 +895,7 @@
           <w:sz w:val="20"/>
           <w:szCs w:val="20"/>
         </w:rPr>
-        <w:t xml:space="preserve">  10:50</w:t>
+        <w:t xml:space="preserve"> </w:t>
       </w:r>
       <w:bookmarkStart w:id="7" w:name="horario_teoria"/>
       <w:bookmarkEnd w:id="7"/>
@@ -901,7 +920,7 @@
           <w:sz w:val="20"/>
           <w:szCs w:val="20"/>
         </w:rPr>
-        <w:t xml:space="preserve">  10:50</w:t>
+        <w:t xml:space="preserve"> </w:t>
       </w:r>
       <w:bookmarkStart w:id="8" w:name="termino_teoria"/>
       <w:bookmarkEnd w:id="8"/>
@@ -926,7 +945,7 @@
           <w:sz w:val="20"/>
           <w:szCs w:val="20"/>
         </w:rPr>
-        <w:t xml:space="preserve"> Kelly Nunez Paulo Dos Santos</w:t>
+        <w:t xml:space="preserve"> </w:t>
       </w:r>
       <w:bookmarkStart w:id="9" w:name="professor_teoria"/>
       <w:bookmarkEnd w:id="9"/>
@@ -980,7 +999,6 @@
           <w:szCs w:val="20"/>
         </w:rPr>
       </w:pPr>
-      <w:proofErr w:type="gramStart"/>
       <w:r>
         <w:rPr>
           <w:sz w:val="20"/>
@@ -993,15 +1011,7 @@
           <w:sz w:val="20"/>
           <w:szCs w:val="20"/>
         </w:rPr>
-        <w:t>(</w:t>
-      </w:r>
-      <w:proofErr w:type="gramEnd"/>
-      <w:r>
-        <w:rPr>
-          <w:sz w:val="20"/>
-          <w:szCs w:val="20"/>
-        </w:rPr>
-        <w:t>a)</w:t>
+        <w:t>(a)</w:t>
       </w:r>
       <w:r>
         <w:rPr>
@@ -1288,7 +1298,7 @@
           <w:sz w:val="20"/>
           <w:szCs w:val="20"/>
         </w:rPr>
-        <w:t xml:space="preserve"> PIANO</w:t>
+        <w:t xml:space="preserve"> TEORIA</w:t>
       </w:r>
       <w:bookmarkStart w:id="22" w:name="curso_nome2"/>
       <w:bookmarkEnd w:id="22"/>
@@ -1297,23 +1307,15 @@
           <w:sz w:val="20"/>
           <w:szCs w:val="20"/>
         </w:rPr>
-        <w:t xml:space="preserve">. O preço total do curso é </w:t>
-      </w:r>
-      <w:proofErr w:type="gramStart"/>
-      <w:r>
-        <w:rPr>
-          <w:sz w:val="20"/>
-          <w:szCs w:val="20"/>
-        </w:rPr>
-        <w:t>de</w:t>
-      </w:r>
-      <w:r>
-        <w:rPr>
-          <w:b/>
-          <w:sz w:val="20"/>
-          <w:szCs w:val="20"/>
-        </w:rPr>
-        <w:t xml:space="preserve"> R$ 3564,00</w:t>
+        <w:t>. O preço total do curso é de</w:t>
+      </w:r>
+      <w:r>
+        <w:rPr>
+          <w:b/>
+          <w:sz w:val="20"/>
+          <w:szCs w:val="20"/>
+        </w:rPr>
+        <w:t xml:space="preserve"> R$ 2440,00</w:t>
       </w:r>
       <w:bookmarkStart w:id="23" w:name="valor_total"/>
       <w:bookmarkEnd w:id="23"/>
@@ -1322,9 +1324,15 @@
           <w:sz w:val="20"/>
           <w:szCs w:val="20"/>
         </w:rPr>
-        <w:t>,</w:t>
-      </w:r>
-      <w:proofErr w:type="gramEnd"/>
+        <w:t xml:space="preserve">, </w:t>
+      </w:r>
+      <w:r>
+        <w:rPr>
+          <w:sz w:val="20"/>
+          <w:szCs w:val="20"/>
+        </w:rPr>
+        <w:t>dividido em</w:t>
+      </w:r>
       <w:r>
         <w:rPr>
           <w:sz w:val="20"/>
@@ -1337,7 +1345,7 @@
           <w:sz w:val="20"/>
           <w:szCs w:val="20"/>
         </w:rPr>
-        <w:t>dividido em</w:t>
+        <w:t>12</w:t>
       </w:r>
       <w:r>
         <w:rPr>
@@ -1351,20 +1359,6 @@
           <w:sz w:val="20"/>
           <w:szCs w:val="20"/>
         </w:rPr>
-        <w:t>12</w:t>
-      </w:r>
-      <w:r>
-        <w:rPr>
-          <w:sz w:val="20"/>
-          <w:szCs w:val="20"/>
-        </w:rPr>
-        <w:t xml:space="preserve"> </w:t>
-      </w:r>
-      <w:r>
-        <w:rPr>
-          <w:sz w:val="20"/>
-          <w:szCs w:val="20"/>
-        </w:rPr>
         <w:t>parcelas mensais de</w:t>
       </w:r>
       <w:r>
@@ -1373,7 +1367,7 @@
           <w:sz w:val="20"/>
           <w:szCs w:val="20"/>
         </w:rPr>
-        <w:t xml:space="preserve"> R$ 297,00</w:t>
+        <w:t xml:space="preserve"> R$ 195,00</w:t>
       </w:r>
       <w:bookmarkStart w:id="24" w:name="valor_mensal"/>
       <w:bookmarkEnd w:id="24"/>
@@ -1521,25 +1515,25 @@
           <w:sz w:val="20"/>
           <w:szCs w:val="20"/>
         </w:rPr>
-        <w:t xml:space="preserve">4- O não cancelamento formal aqui na escola em requerimento próprio o aluno estará ainda sendo considerado matriculado, portanto sofrerá as penalidades de cobranças judiciais e cartório de protestos caso ocorra </w:t>
-      </w:r>
-      <w:proofErr w:type="gramStart"/>
-      <w:r>
+        <w:t>4- O não cancelamento formal aqui na escola em requerimento próprio o aluno estará ainda sendo considerado matriculado, portanto sofrerá as penalidades de cobranças judiciais e cartório de protestos caso ocorra a inadimplência.</w:t>
+      </w:r>
+    </w:p>
+    <w:p>
+      <w:pPr>
+        <w:jc w:val="both"/>
         <w:rPr>
           <w:bCs/>
           <w:sz w:val="20"/>
           <w:szCs w:val="20"/>
         </w:rPr>
-        <w:t>a</w:t>
-      </w:r>
-      <w:proofErr w:type="gramEnd"/>
+      </w:pPr>
       <w:r>
         <w:rPr>
           <w:bCs/>
           <w:sz w:val="20"/>
           <w:szCs w:val="20"/>
         </w:rPr>
-        <w:t xml:space="preserve"> inadimplência.</w:t>
+        <w:t>5- O cancelamento não prevê a devolução das parcelas pagas, pelo fato dos professores serem remunerados por contrato de aluno desde o início da matrícula.</w:t>
       </w:r>
     </w:p>
     <w:p>
@@ -1551,160 +1545,126 @@
           <w:szCs w:val="20"/>
         </w:rPr>
       </w:pPr>
+    </w:p>
+    <w:p>
+      <w:pPr>
+        <w:rPr>
+          <w:sz w:val="20"/>
+          <w:szCs w:val="20"/>
+        </w:rPr>
+      </w:pPr>
       <w:r>
         <w:rPr>
           <w:bCs/>
           <w:sz w:val="20"/>
           <w:szCs w:val="20"/>
         </w:rPr>
-        <w:t>5- O cancelamento não prevê a devolução das parcelas pagas, pelo fato dos professores serem remunerados por contrato de aluno desde o início da matrícula.</w:t>
-      </w:r>
+        <w:t xml:space="preserve">6- </w:t>
+      </w:r>
+      <w:r>
+        <w:rPr>
+          <w:sz w:val="20"/>
+          <w:szCs w:val="20"/>
+        </w:rPr>
+        <w:t>Ter conhecimento que , o cancelamento efetuado anterior as férias para possível retorno após a mesma, deverá ser paga a mensalidade na qual deixou de pagar em seu cancelamento, pelo fato do curso ter o seu valor anual até dezembro e dividido em 12 parcelas, sendo que  o custo do aluno de professores e despesas já estão contabilizados para o mesmo.</w:t>
+      </w:r>
+    </w:p>
+    <w:p>
+      <w:pPr>
+        <w:rPr>
+          <w:sz w:val="20"/>
+          <w:szCs w:val="20"/>
+        </w:rPr>
+      </w:pPr>
+    </w:p>
+    <w:p>
+      <w:pPr>
+        <w:rPr>
+          <w:sz w:val="20"/>
+          <w:szCs w:val="20"/>
+        </w:rPr>
+      </w:pPr>
+      <w:r>
+        <w:rPr>
+          <w:sz w:val="20"/>
+          <w:szCs w:val="20"/>
+        </w:rPr>
+        <w:t xml:space="preserve">7- Pedimos atenção para o pagamento das parcelas em seu vencimento, assim evitando o esquecimento e constrangimentos posteriores, pois o banco enviará automaticamente para o cartório de protestos após 30 dias.  </w:t>
+      </w:r>
+    </w:p>
+    <w:p>
+      <w:pPr>
+        <w:rPr>
+          <w:sz w:val="20"/>
+          <w:szCs w:val="20"/>
+        </w:rPr>
+      </w:pPr>
     </w:p>
     <w:p>
       <w:pPr>
         <w:jc w:val="both"/>
         <w:rPr>
+          <w:sz w:val="20"/>
+          <w:szCs w:val="20"/>
+        </w:rPr>
+      </w:pPr>
+      <w:r>
+        <w:rPr>
+          <w:sz w:val="20"/>
+          <w:szCs w:val="20"/>
+        </w:rPr>
+        <w:t>O contratante declara ainda:</w:t>
+      </w:r>
+    </w:p>
+    <w:p>
+      <w:pPr>
+        <w:jc w:val="both"/>
+        <w:rPr>
+          <w:sz w:val="20"/>
+          <w:szCs w:val="20"/>
+        </w:rPr>
+      </w:pPr>
+    </w:p>
+    <w:p>
+      <w:pPr>
+        <w:jc w:val="both"/>
+        <w:rPr>
+          <w:sz w:val="20"/>
+          <w:szCs w:val="20"/>
+        </w:rPr>
+      </w:pPr>
+      <w:r>
+        <w:rPr>
+          <w:sz w:val="20"/>
+          <w:szCs w:val="20"/>
+        </w:rPr>
+        <w:t>1- A autenticidade dos dados e documentos fornecidos para efeito de matrícula.</w:t>
+      </w:r>
+    </w:p>
+    <w:p>
+      <w:pPr>
+        <w:jc w:val="both"/>
+        <w:rPr>
+          <w:b/>
           <w:bCs/>
           <w:sz w:val="20"/>
           <w:szCs w:val="20"/>
         </w:rPr>
       </w:pPr>
-    </w:p>
-    <w:p>
-      <w:pPr>
-        <w:rPr>
-          <w:sz w:val="20"/>
-          <w:szCs w:val="20"/>
-        </w:rPr>
-      </w:pPr>
-      <w:r>
-        <w:rPr>
+      <w:r>
+        <w:rPr>
+          <w:sz w:val="20"/>
+          <w:szCs w:val="20"/>
+        </w:rPr>
+        <w:t xml:space="preserve">2- </w:t>
+      </w:r>
+      <w:r>
+        <w:rPr>
+          <w:b/>
           <w:bCs/>
           <w:sz w:val="20"/>
           <w:szCs w:val="20"/>
         </w:rPr>
-        <w:t xml:space="preserve">6- </w:t>
-      </w:r>
-      <w:r>
-        <w:rPr>
-          <w:sz w:val="20"/>
-          <w:szCs w:val="20"/>
-        </w:rPr>
-        <w:t xml:space="preserve">Ter conhecimento </w:t>
-      </w:r>
-      <w:proofErr w:type="gramStart"/>
-      <w:r>
-        <w:rPr>
-          <w:sz w:val="20"/>
-          <w:szCs w:val="20"/>
-        </w:rPr>
-        <w:t>que ,</w:t>
-      </w:r>
-      <w:proofErr w:type="gramEnd"/>
-      <w:r>
-        <w:rPr>
-          <w:sz w:val="20"/>
-          <w:szCs w:val="20"/>
-        </w:rPr>
-        <w:t xml:space="preserve"> o cancelamento efetuado anterior as férias para possível retorno após a mesma, deverá ser paga a mensalidade na qual deixou de pagar em seu cancelamento, pelo fato do curso ter o seu valor anual até dezembro e dividido em 12 parcelas, sendo que  o custo do aluno de professores e despesas já estão contabilizados para o mesmo.</w:t>
-      </w:r>
-    </w:p>
-    <w:p>
-      <w:pPr>
-        <w:rPr>
-          <w:sz w:val="20"/>
-          <w:szCs w:val="20"/>
-        </w:rPr>
-      </w:pPr>
-    </w:p>
-    <w:p>
-      <w:pPr>
-        <w:rPr>
-          <w:sz w:val="20"/>
-          <w:szCs w:val="20"/>
-        </w:rPr>
-      </w:pPr>
-      <w:r>
-        <w:rPr>
-          <w:sz w:val="20"/>
-          <w:szCs w:val="20"/>
-        </w:rPr>
-        <w:t xml:space="preserve">7- Pedimos atenção para o pagamento das parcelas em seu vencimento, assim evitando o esquecimento e constrangimentos posteriores, pois o banco enviará automaticamente para o cartório de protestos após 30 dias.  </w:t>
-      </w:r>
-    </w:p>
-    <w:p>
-      <w:pPr>
-        <w:rPr>
-          <w:sz w:val="20"/>
-          <w:szCs w:val="20"/>
-        </w:rPr>
-      </w:pPr>
-    </w:p>
-    <w:p>
-      <w:pPr>
-        <w:jc w:val="both"/>
-        <w:rPr>
-          <w:sz w:val="20"/>
-          <w:szCs w:val="20"/>
-        </w:rPr>
-      </w:pPr>
-      <w:r>
-        <w:rPr>
-          <w:sz w:val="20"/>
-          <w:szCs w:val="20"/>
-        </w:rPr>
-        <w:t>O contratante declara ainda:</w:t>
-      </w:r>
-    </w:p>
-    <w:p>
-      <w:pPr>
-        <w:jc w:val="both"/>
-        <w:rPr>
-          <w:sz w:val="20"/>
-          <w:szCs w:val="20"/>
-        </w:rPr>
-      </w:pPr>
-    </w:p>
-    <w:p>
-      <w:pPr>
-        <w:jc w:val="both"/>
-        <w:rPr>
-          <w:sz w:val="20"/>
-          <w:szCs w:val="20"/>
-        </w:rPr>
-      </w:pPr>
-      <w:r>
-        <w:rPr>
-          <w:sz w:val="20"/>
-          <w:szCs w:val="20"/>
-        </w:rPr>
-        <w:t>1- A autenticidade dos dados e documentos fornecidos para efeito de matrícula.</w:t>
-      </w:r>
-    </w:p>
-    <w:p>
-      <w:pPr>
-        <w:jc w:val="both"/>
-        <w:rPr>
-          <w:b/>
-          <w:bCs/>
-          <w:sz w:val="20"/>
-          <w:szCs w:val="20"/>
-        </w:rPr>
-      </w:pPr>
-      <w:r>
-        <w:rPr>
-          <w:sz w:val="20"/>
-          <w:szCs w:val="20"/>
-        </w:rPr>
-        <w:t xml:space="preserve">2- </w:t>
-      </w:r>
-      <w:r>
-        <w:rPr>
-          <w:b/>
-          <w:bCs/>
-          <w:sz w:val="20"/>
-          <w:szCs w:val="20"/>
-        </w:rPr>
         <w:t>Ter assinado o “Termo de contrato de prestação de serviços de ensino musical” e tomado ciência de todas as cláusulas, com as quais concordou.</w:t>
       </w:r>
     </w:p>
@@ -1730,15 +1690,7 @@
           <w:sz w:val="20"/>
           <w:szCs w:val="20"/>
         </w:rPr>
-        <w:t>Santos</w:t>
-      </w:r>
-      <w:proofErr w:type="gramStart"/>
-      <w:r>
-        <w:rPr>
-          <w:sz w:val="20"/>
-          <w:szCs w:val="20"/>
-        </w:rPr>
-        <w:t xml:space="preserve">, 26 de Dezembro de 2014</w:t>
+        <w:t xml:space="preserve">Santos, 26 de Janeiro de 2015</w:t>
       </w:r>
       <w:bookmarkStart w:id="25" w:name="data_matricula"/>
       <w:bookmarkEnd w:id="25"/>
@@ -1749,7 +1701,6 @@
         </w:rPr>
         <w:t>.</w:t>
       </w:r>
-      <w:proofErr w:type="gramEnd"/>
     </w:p>
     <w:p>
       <w:pPr>
@@ -1996,17 +1947,36 @@
                               </w:rPr>
                               <w:t xml:space="preserve">Home page: </w:t>
                             </w:r>
-                            <w:hyperlink r:id="rId15" w:history="1">
-                              <w:r>
-                                <w:rPr>
-                                  <w:rStyle w:val="Hyperlink"/>
-                                  <w:color w:val="auto"/>
-                                  <w:sz w:val="20"/>
-                                  <w:lang w:val="en-US"/>
-                                </w:rPr>
-                                <w:t>www.conservatoriohvillalobos.com.br</w:t>
-                              </w:r>
-                            </w:hyperlink>
+                            <w:r>
+                              <w:fldChar w:fldCharType="begin"/>
+                            </w:r>
+                            <w:r>
+                              <w:rPr>
+                                <w:lang w:val="en-US"/>
+                              </w:rPr>
+                              <w:instrText xml:space="preserve"> HYPERLINK "http://www.conservatoriohvillalobos.com.br" </w:instrText>
+                            </w:r>
+                            <w:r>
+                              <w:fldChar w:fldCharType="separate"/>
+                            </w:r>
+                            <w:r>
+                              <w:rPr>
+                                <w:rStyle w:val="Hyperlink"/>
+                                <w:color w:val="auto"/>
+                                <w:sz w:val="20"/>
+                                <w:lang w:val="en-US"/>
+                              </w:rPr>
+                              <w:t>www.conservatoriohvillalobos.com.br</w:t>
+                            </w:r>
+                            <w:r>
+                              <w:rPr>
+                                <w:rStyle w:val="Hyperlink"/>
+                                <w:color w:val="auto"/>
+                                <w:sz w:val="20"/>
+                                <w:lang w:val="en-US"/>
+                              </w:rPr>
+                              <w:fldChar w:fldCharType="end"/>
+                            </w:r>
                           </w:p>
                           <w:p>
                             <w:pPr>
@@ -2447,7 +2417,7 @@
           <w:color w:val="auto"/>
           <w:sz w:val="22"/>
         </w:rPr>
-        <w:t xml:space="preserve">: 1</w:t>
+        <w:t xml:space="preserve">: 12</w:t>
       </w:r>
       <w:bookmarkStart w:id="26" w:name="cliente_id2"/>
       <w:bookmarkEnd w:id="26"/>
@@ -2513,7 +2483,7 @@
           <w:b/>
           <w:sz w:val="22"/>
         </w:rPr>
-        <w:t xml:space="preserve">: Piano</w:t>
+        <w:t xml:space="preserve">: Teoria</w:t>
       </w:r>
       <w:bookmarkStart w:id="28" w:name="curso_nome3"/>
       <w:bookmarkEnd w:id="28"/>
@@ -2590,15 +2560,7 @@
           <w:sz w:val="20"/>
           <w:szCs w:val="20"/>
         </w:rPr>
-        <w:t xml:space="preserve"> na cidade de Santos-SP, neste ato representada por seu representante legal, infra-assinado, doravante denominada simplesmente ESCOLA, e de outro</w:t>
-      </w:r>
-      <w:proofErr w:type="gramStart"/>
-      <w:r>
-        <w:rPr>
-          <w:sz w:val="20"/>
-          <w:szCs w:val="20"/>
-        </w:rPr>
-        <w:t>,</w:t>
+        <w:t xml:space="preserve"> na cidade de Santos-SP, neste ato representada por seu representante legal, infra-assinado, doravante denominada simplesmente ESCOLA, e de outro,</w:t>
       </w:r>
       <w:r>
         <w:rPr>
@@ -2615,15 +2577,7 @@
           <w:sz w:val="20"/>
           <w:szCs w:val="20"/>
         </w:rPr>
-        <w:t>,</w:t>
-      </w:r>
-      <w:proofErr w:type="gramEnd"/>
-      <w:r>
-        <w:rPr>
-          <w:sz w:val="20"/>
-          <w:szCs w:val="20"/>
-        </w:rPr>
-        <w:t xml:space="preserve"> nacionalidade:</w:t>
+        <w:t>, nacionalidade:</w:t>
       </w:r>
       <w:r>
         <w:rPr>
@@ -3305,23 +3259,7 @@
           <w:sz w:val="20"/>
           <w:szCs w:val="20"/>
         </w:rPr>
-        <w:t xml:space="preserve"> indicar, tendo em vista a natureza do conteúdo e da técnica </w:t>
-      </w:r>
-      <w:proofErr w:type="gramStart"/>
-      <w:r>
-        <w:rPr>
-          <w:sz w:val="20"/>
-          <w:szCs w:val="20"/>
-        </w:rPr>
-        <w:t>pedagógica que se fizerem necessárias</w:t>
-      </w:r>
-      <w:proofErr w:type="gramEnd"/>
-      <w:r>
-        <w:rPr>
-          <w:sz w:val="20"/>
-          <w:szCs w:val="20"/>
-        </w:rPr>
-        <w:t>.</w:t>
+        <w:t xml:space="preserve"> indicar, tendo em vista a natureza do conteúdo e da técnica pedagógica que se fizerem necessárias.</w:t>
       </w:r>
     </w:p>
     <w:p>
@@ -3728,17 +3666,36 @@
                               </w:rPr>
                               <w:t xml:space="preserve">Home page: </w:t>
                             </w:r>
-                            <w:hyperlink r:id="rId17" w:history="1">
-                              <w:r>
-                                <w:rPr>
-                                  <w:rStyle w:val="Hyperlink"/>
-                                  <w:color w:val="auto"/>
-                                  <w:sz w:val="20"/>
-                                  <w:lang w:val="en-US"/>
-                                </w:rPr>
-                                <w:t>www.conservatoriohvillalobos.com.br</w:t>
-                              </w:r>
-                            </w:hyperlink>
+                            <w:r>
+                              <w:fldChar w:fldCharType="begin"/>
+                            </w:r>
+                            <w:r>
+                              <w:rPr>
+                                <w:lang w:val="en-US"/>
+                              </w:rPr>
+                              <w:instrText xml:space="preserve"> HYPERLINK "http://www.conservatoriohvillalobos.com.br" </w:instrText>
+                            </w:r>
+                            <w:r>
+                              <w:fldChar w:fldCharType="separate"/>
+                            </w:r>
+                            <w:r>
+                              <w:rPr>
+                                <w:rStyle w:val="Hyperlink"/>
+                                <w:color w:val="auto"/>
+                                <w:sz w:val="20"/>
+                                <w:lang w:val="en-US"/>
+                              </w:rPr>
+                              <w:t>www.conservatoriohvillalobos.com.br</w:t>
+                            </w:r>
+                            <w:r>
+                              <w:rPr>
+                                <w:rStyle w:val="Hyperlink"/>
+                                <w:color w:val="auto"/>
+                                <w:sz w:val="20"/>
+                                <w:lang w:val="en-US"/>
+                              </w:rPr>
+                              <w:fldChar w:fldCharType="end"/>
+                            </w:r>
                           </w:p>
                           <w:p>
                             <w:pPr>
@@ -3759,7 +3716,7 @@
                               </w:rPr>
                               <w:t xml:space="preserve">E-mail: </w:t>
                             </w:r>
-                            <w:hyperlink r:id="rId18" w:history="1">
+                            <w:hyperlink r:id="rId17" w:history="1">
                               <w:r>
                                 <w:rPr>
                                   <w:rStyle w:val="Hyperlink"/>
@@ -4189,23 +4146,7 @@
           <w:sz w:val="20"/>
           <w:szCs w:val="20"/>
         </w:rPr>
-        <w:t xml:space="preserve">, o planejamento e a prestação dos serviços de ensino musical, no que se refere à marcação de datas para avaliação de aproveitamento, fixação de carga horária, designação de professores, orientação </w:t>
-      </w:r>
-      <w:proofErr w:type="gramStart"/>
-      <w:r>
-        <w:rPr>
-          <w:sz w:val="20"/>
-          <w:szCs w:val="20"/>
-        </w:rPr>
-        <w:t>didática-pedagógica</w:t>
-      </w:r>
-      <w:proofErr w:type="gramEnd"/>
-      <w:r>
-        <w:rPr>
-          <w:sz w:val="20"/>
-          <w:szCs w:val="20"/>
-        </w:rPr>
-        <w:t xml:space="preserve"> e educacional, além de outras que as atividades docentes exigirem, obedecendo ao seu exclusivo critério, sem ingerência do (a) </w:t>
+        <w:t xml:space="preserve">, o planejamento e a prestação dos serviços de ensino musical, no que se refere à marcação de datas para avaliação de aproveitamento, fixação de carga horária, designação de professores, orientação didática-pedagógica e educacional, além de outras que as atividades docentes exigirem, obedecendo ao seu exclusivo critério, sem ingerência do (a) </w:t>
       </w:r>
       <w:r>
         <w:rPr>
@@ -4363,25 +4304,7 @@
           <w:sz w:val="20"/>
           <w:szCs w:val="20"/>
         </w:rPr>
-        <w:t>A carga horária mensal para o curso básico (livre) de teoria é de 3 horas 20 minutos e a prática também</w:t>
-      </w:r>
-      <w:proofErr w:type="gramStart"/>
-      <w:r>
-        <w:rPr>
-          <w:rFonts w:ascii="Times New Roman" w:hAnsi="Times New Roman" w:cs="Times New Roman"/>
-          <w:sz w:val="20"/>
-          <w:szCs w:val="20"/>
-        </w:rPr>
-        <w:t xml:space="preserve">  </w:t>
-      </w:r>
-      <w:proofErr w:type="gramEnd"/>
-      <w:r>
-        <w:rPr>
-          <w:rFonts w:ascii="Times New Roman" w:hAnsi="Times New Roman" w:cs="Times New Roman"/>
-          <w:sz w:val="20"/>
-          <w:szCs w:val="20"/>
-        </w:rPr>
-        <w:t>é de 3 horas e 20 minutos.</w:t>
+        <w:t>A carga horária mensal para o curso básico (livre) de teoria é de 3 horas 20 minutos e a prática também  é de 3 horas e 20 minutos.</w:t>
       </w:r>
     </w:p>
     <w:p>
@@ -4400,19 +4323,8 @@
           <w:sz w:val="20"/>
           <w:szCs w:val="20"/>
         </w:rPr>
-        <w:t>Parágrafo 2º:</w:t>
-      </w:r>
-      <w:proofErr w:type="gramStart"/>
-      <w:r>
-        <w:rPr>
-          <w:rFonts w:ascii="Times New Roman" w:hAnsi="Times New Roman" w:cs="Times New Roman"/>
-          <w:b/>
-          <w:sz w:val="20"/>
-          <w:szCs w:val="20"/>
-        </w:rPr>
-        <w:t xml:space="preserve">  </w:t>
-      </w:r>
-      <w:proofErr w:type="gramEnd"/>
+        <w:t xml:space="preserve">Parágrafo 2º:  </w:t>
+      </w:r>
       <w:r>
         <w:rPr>
           <w:rFonts w:ascii="Times New Roman" w:hAnsi="Times New Roman" w:cs="Times New Roman"/>
@@ -4493,19 +4405,8 @@
           <w:sz w:val="20"/>
           <w:szCs w:val="20"/>
         </w:rPr>
-        <w:t>Parágrafo 5º:</w:t>
-      </w:r>
-      <w:proofErr w:type="gramStart"/>
-      <w:r>
-        <w:rPr>
-          <w:rFonts w:ascii="Times New Roman" w:hAnsi="Times New Roman" w:cs="Times New Roman"/>
-          <w:b/>
-          <w:sz w:val="20"/>
-          <w:szCs w:val="20"/>
-        </w:rPr>
-        <w:t xml:space="preserve">  </w:t>
-      </w:r>
-      <w:proofErr w:type="gramEnd"/>
+        <w:t xml:space="preserve">Parágrafo 5º:  </w:t>
+      </w:r>
       <w:r>
         <w:rPr>
           <w:rFonts w:ascii="Times New Roman" w:hAnsi="Times New Roman" w:cs="Times New Roman"/>
@@ -4563,25 +4464,7 @@
           <w:sz w:val="20"/>
           <w:szCs w:val="20"/>
         </w:rPr>
-        <w:t>Erudito (curso livre</w:t>
-      </w:r>
-      <w:proofErr w:type="gramStart"/>
-      <w:r>
-        <w:rPr>
-          <w:rFonts w:ascii="Times New Roman" w:hAnsi="Times New Roman" w:cs="Times New Roman"/>
-          <w:sz w:val="20"/>
-          <w:szCs w:val="20"/>
-        </w:rPr>
-        <w:t>):</w:t>
-      </w:r>
-      <w:proofErr w:type="gramEnd"/>
-      <w:r>
-        <w:rPr>
-          <w:rFonts w:ascii="Times New Roman" w:hAnsi="Times New Roman" w:cs="Times New Roman"/>
-          <w:sz w:val="20"/>
-          <w:szCs w:val="20"/>
-        </w:rPr>
-        <w:t>carga total teórica/prática= 248  horas.  O mínimo exigido pelo MEC é de 120 horas.</w:t>
+        <w:t>Erudito (curso livre):carga total teórica/prática= 248  horas.  O mínimo exigido pelo MEC é de 120 horas.</w:t>
       </w:r>
     </w:p>
     <w:p>
@@ -4625,25 +4508,7 @@
           <w:sz w:val="20"/>
           <w:szCs w:val="20"/>
         </w:rPr>
-        <w:t xml:space="preserve">tiverem semanas de </w:t>
-      </w:r>
-      <w:proofErr w:type="gramStart"/>
-      <w:r>
-        <w:rPr>
-          <w:rFonts w:ascii="Times New Roman" w:hAnsi="Times New Roman" w:cs="Times New Roman"/>
-          <w:sz w:val="20"/>
-          <w:szCs w:val="20"/>
-        </w:rPr>
-        <w:t>5</w:t>
-      </w:r>
-      <w:proofErr w:type="gramEnd"/>
-      <w:r>
-        <w:rPr>
-          <w:rFonts w:ascii="Times New Roman" w:hAnsi="Times New Roman" w:cs="Times New Roman"/>
-          <w:sz w:val="20"/>
-          <w:szCs w:val="20"/>
-        </w:rPr>
-        <w:t xml:space="preserve"> dias de aula esta carga horária excedente integrará emendas junto com feriados. As reposições das aulas serão marcadas com a disposição de alunos /professores. </w:t>
+        <w:t xml:space="preserve">tiverem semanas de 5 dias de aula esta carga horária excedente integrará emendas junto com feriados. As reposições das aulas serão marcadas com a disposição de alunos /professores. </w:t>
       </w:r>
     </w:p>
     <w:p>
@@ -4844,25 +4709,7 @@
           <w:sz w:val="20"/>
           <w:szCs w:val="20"/>
         </w:rPr>
-        <w:t xml:space="preserve"> As provas práticas e escritas </w:t>
-      </w:r>
-      <w:proofErr w:type="gramStart"/>
-      <w:r>
-        <w:rPr>
-          <w:rFonts w:ascii="Times New Roman" w:hAnsi="Times New Roman" w:cs="Times New Roman"/>
-          <w:sz w:val="20"/>
-          <w:szCs w:val="20"/>
-        </w:rPr>
-        <w:t>mensais/bimestrais</w:t>
-      </w:r>
-      <w:proofErr w:type="gramEnd"/>
-      <w:r>
-        <w:rPr>
-          <w:rFonts w:ascii="Times New Roman" w:hAnsi="Times New Roman" w:cs="Times New Roman"/>
-          <w:sz w:val="20"/>
-          <w:szCs w:val="20"/>
-        </w:rPr>
-        <w:t xml:space="preserve"> são elaboradas pelo professor titular ou coordenação, aplicada pela escola e corrigida pelo titular, e o mesmo se aplica para os exames semestrais, com acréscimo de banca examinadora, sem qualquer custo adicional para o aluno. O período de tempo utilizado para cada prova mensal/bimestral ou exame semestral serão computados na carga horária do curso (Para o curso básico e técnico).</w:t>
+        <w:t xml:space="preserve"> As provas práticas e escritas mensais/bimestrais são elaboradas pelo professor titular ou coordenação, aplicada pela escola e corrigida pelo titular, e o mesmo se aplica para os exames semestrais, com acréscimo de banca examinadora, sem qualquer custo adicional para o aluno. O período de tempo utilizado para cada prova mensal/bimestral ou exame semestral serão computados na carga horária do curso (Para o curso básico e técnico).</w:t>
       </w:r>
     </w:p>
     <w:p>
@@ -5168,17 +5015,36 @@
                               </w:rPr>
                               <w:t xml:space="preserve">Home page: </w:t>
                             </w:r>
-                            <w:hyperlink r:id="rId21" w:history="1">
-                              <w:r>
-                                <w:rPr>
-                                  <w:rStyle w:val="Hyperlink"/>
-                                  <w:color w:val="auto"/>
-                                  <w:sz w:val="20"/>
-                                  <w:lang w:val="en-US"/>
-                                </w:rPr>
-                                <w:t>www.conservatoriohvillalobos.com.br</w:t>
-                              </w:r>
-                            </w:hyperlink>
+                            <w:r>
+                              <w:fldChar w:fldCharType="begin"/>
+                            </w:r>
+                            <w:r>
+                              <w:rPr>
+                                <w:lang w:val="en-US"/>
+                              </w:rPr>
+                              <w:instrText xml:space="preserve"> HYPERLINK "http://www.conservatoriohvillalobos.com.br" </w:instrText>
+                            </w:r>
+                            <w:r>
+                              <w:fldChar w:fldCharType="separate"/>
+                            </w:r>
+                            <w:r>
+                              <w:rPr>
+                                <w:rStyle w:val="Hyperlink"/>
+                                <w:color w:val="auto"/>
+                                <w:sz w:val="20"/>
+                                <w:lang w:val="en-US"/>
+                              </w:rPr>
+                              <w:t>www.conservatoriohvillalobos.com.br</w:t>
+                            </w:r>
+                            <w:r>
+                              <w:rPr>
+                                <w:rStyle w:val="Hyperlink"/>
+                                <w:color w:val="auto"/>
+                                <w:sz w:val="20"/>
+                                <w:lang w:val="en-US"/>
+                              </w:rPr>
+                              <w:fldChar w:fldCharType="end"/>
+                            </w:r>
                           </w:p>
                           <w:p>
                             <w:pPr>
@@ -5199,7 +5065,7 @@
                               </w:rPr>
                               <w:t xml:space="preserve">E-mail: </w:t>
                             </w:r>
-                            <w:hyperlink r:id="rId22" w:history="1">
+                            <w:hyperlink r:id="rId21" w:history="1">
                               <w:r>
                                 <w:rPr>
                                   <w:rStyle w:val="Hyperlink"/>
@@ -5795,25 +5661,7 @@
           <w:sz w:val="20"/>
           <w:szCs w:val="20"/>
         </w:rPr>
-        <w:t xml:space="preserve"> Para o curso de Educação Profissional Técnico de Nível Médio, (Música) oficializado pelo MEC com as seguintes disciplinas: Instrumento, Instrumento complementar, Prática de Conjunto, Música Popular e Folclórica, Técnica de Interpretação Vocal, Percepção Musical, Noções de Estruturação Musical, Campo Harmônico, Estruturação Musical, História da Música/Folclore, Canto Coral, Parte Prática (apresentações), que serão realizadas semanalmente, com horário determinado pelo Conservatório, que serão de 800 (oitocentas) horas divididos em </w:t>
-      </w:r>
-      <w:proofErr w:type="gramStart"/>
-      <w:r>
-        <w:rPr>
-          <w:rFonts w:ascii="Times New Roman" w:hAnsi="Times New Roman" w:cs="Times New Roman"/>
-          <w:sz w:val="20"/>
-          <w:szCs w:val="20"/>
-        </w:rPr>
-        <w:t>3</w:t>
-      </w:r>
-      <w:proofErr w:type="gramEnd"/>
-      <w:r>
-        <w:rPr>
-          <w:rFonts w:ascii="Times New Roman" w:hAnsi="Times New Roman" w:cs="Times New Roman"/>
-          <w:sz w:val="20"/>
-          <w:szCs w:val="20"/>
-        </w:rPr>
-        <w:t xml:space="preserve"> anos. Este curso é por turmas ou individual com preços diferenciados.</w:t>
+        <w:t xml:space="preserve"> Para o curso de Educação Profissional Técnico de Nível Médio, (Música) oficializado pelo MEC com as seguintes disciplinas: Instrumento, Instrumento complementar, Prática de Conjunto, Música Popular e Folclórica, Técnica de Interpretação Vocal, Percepção Musical, Noções de Estruturação Musical, Campo Harmônico, Estruturação Musical, História da Música/Folclore, Canto Coral, Parte Prática (apresentações), que serão realizadas semanalmente, com horário determinado pelo Conservatório, que serão de 800 (oitocentas) horas divididos em 3 anos. Este curso é por turmas ou individual com preços diferenciados.</w:t>
       </w:r>
     </w:p>
     <w:p>
@@ -5833,9 +5681,26 @@
           <w:sz w:val="20"/>
           <w:szCs w:val="20"/>
         </w:rPr>
-        <w:t>Parágrafo</w:t>
-      </w:r>
-      <w:proofErr w:type="gramStart"/>
+        <w:t xml:space="preserve">Parágrafo  1º: </w:t>
+      </w:r>
+      <w:r>
+        <w:rPr>
+          <w:rFonts w:ascii="Times New Roman" w:hAnsi="Times New Roman" w:cs="Times New Roman"/>
+          <w:sz w:val="20"/>
+          <w:szCs w:val="20"/>
+        </w:rPr>
+        <w:t>O curso de Educação Profissional Técnico de Nível Médio, também é composto de curso individual, que terá seu custo diferenciado para maior.</w:t>
+      </w:r>
+    </w:p>
+    <w:p>
+      <w:pPr>
+        <w:pStyle w:val="Corpodetexto"/>
+        <w:rPr>
+          <w:rFonts w:ascii="Times New Roman" w:hAnsi="Times New Roman" w:cs="Times New Roman"/>
+          <w:sz w:val="20"/>
+          <w:szCs w:val="20"/>
+        </w:rPr>
+      </w:pPr>
       <w:r>
         <w:rPr>
           <w:rFonts w:ascii="Times New Roman" w:hAnsi="Times New Roman" w:cs="Times New Roman"/>
@@ -5844,68 +5709,7 @@
           <w:sz w:val="20"/>
           <w:szCs w:val="20"/>
         </w:rPr>
-        <w:t xml:space="preserve">  </w:t>
-      </w:r>
-      <w:proofErr w:type="gramEnd"/>
-      <w:r>
-        <w:rPr>
-          <w:rFonts w:ascii="Times New Roman" w:hAnsi="Times New Roman" w:cs="Times New Roman"/>
-          <w:b/>
-          <w:bCs/>
-          <w:sz w:val="20"/>
-          <w:szCs w:val="20"/>
-        </w:rPr>
-        <w:t xml:space="preserve">1º: </w:t>
-      </w:r>
-      <w:r>
-        <w:rPr>
-          <w:rFonts w:ascii="Times New Roman" w:hAnsi="Times New Roman" w:cs="Times New Roman"/>
-          <w:sz w:val="20"/>
-          <w:szCs w:val="20"/>
-        </w:rPr>
-        <w:t>O curso de Educação Profissional Técnico de Nível Médio, também é composto de curso individual, que terá seu custo diferenciado para maior.</w:t>
-      </w:r>
-    </w:p>
-    <w:p>
-      <w:pPr>
-        <w:pStyle w:val="Corpodetexto"/>
-        <w:rPr>
-          <w:rFonts w:ascii="Times New Roman" w:hAnsi="Times New Roman" w:cs="Times New Roman"/>
-          <w:sz w:val="20"/>
-          <w:szCs w:val="20"/>
-        </w:rPr>
-      </w:pPr>
-      <w:r>
-        <w:rPr>
-          <w:rFonts w:ascii="Times New Roman" w:hAnsi="Times New Roman" w:cs="Times New Roman"/>
-          <w:b/>
-          <w:bCs/>
-          <w:sz w:val="20"/>
-          <w:szCs w:val="20"/>
-        </w:rPr>
-        <w:t>Parágrafo</w:t>
-      </w:r>
-      <w:proofErr w:type="gramStart"/>
-      <w:r>
-        <w:rPr>
-          <w:rFonts w:ascii="Times New Roman" w:hAnsi="Times New Roman" w:cs="Times New Roman"/>
-          <w:b/>
-          <w:bCs/>
-          <w:sz w:val="20"/>
-          <w:szCs w:val="20"/>
-        </w:rPr>
-        <w:t xml:space="preserve">  </w:t>
-      </w:r>
-      <w:proofErr w:type="gramEnd"/>
-      <w:r>
-        <w:rPr>
-          <w:rFonts w:ascii="Times New Roman" w:hAnsi="Times New Roman" w:cs="Times New Roman"/>
-          <w:b/>
-          <w:bCs/>
-          <w:sz w:val="20"/>
-          <w:szCs w:val="20"/>
-        </w:rPr>
-        <w:t>2º:</w:t>
+        <w:t>Parágrafo  2º:</w:t>
       </w:r>
       <w:r>
         <w:rPr>
@@ -6213,25 +6017,7 @@
           <w:sz w:val="20"/>
           <w:szCs w:val="20"/>
         </w:rPr>
-        <w:t xml:space="preserve"> Caso o aluno venha ser reprovado em uma ou mais disciplinas, por qualquer motivo, deverá matricular-se para refazê-la (s), arcando com todos os custos desta (s) nova (s) disciplina (s), </w:t>
-      </w:r>
-      <w:proofErr w:type="gramStart"/>
-      <w:r>
-        <w:rPr>
-          <w:rFonts w:ascii="Times New Roman" w:hAnsi="Times New Roman" w:cs="Times New Roman"/>
-          <w:sz w:val="20"/>
-          <w:szCs w:val="20"/>
-        </w:rPr>
-        <w:t>sob pena</w:t>
-      </w:r>
-      <w:proofErr w:type="gramEnd"/>
-      <w:r>
-        <w:rPr>
-          <w:rFonts w:ascii="Times New Roman" w:hAnsi="Times New Roman" w:cs="Times New Roman"/>
-          <w:sz w:val="20"/>
-          <w:szCs w:val="20"/>
-        </w:rPr>
-        <w:t xml:space="preserve"> de não lhe ser entregue o certificado de conclusão do curso.</w:t>
+        <w:t xml:space="preserve"> Caso o aluno venha ser reprovado em uma ou mais disciplinas, por qualquer motivo, deverá matricular-se para refazê-la (s), arcando com todos os custos desta (s) nova (s) disciplina (s), sob pena de não lhe ser entregue o certificado de conclusão do curso.</w:t>
       </w:r>
     </w:p>
     <w:p>
@@ -6260,21 +6046,8 @@
           <w:szCs w:val="20"/>
           <w:u w:val="single"/>
         </w:rPr>
-        <w:t xml:space="preserve">CLÁUSULA </w:t>
-      </w:r>
-      <w:proofErr w:type="gramStart"/>
-      <w:r>
-        <w:rPr>
-          <w:rFonts w:ascii="Times New Roman" w:hAnsi="Times New Roman" w:cs="Times New Roman"/>
-          <w:b/>
-          <w:bCs/>
-          <w:sz w:val="20"/>
-          <w:szCs w:val="20"/>
-          <w:u w:val="single"/>
-        </w:rPr>
-        <w:t>VIGÉSIMA :</w:t>
-      </w:r>
-      <w:proofErr w:type="gramEnd"/>
+        <w:t>CLÁUSULA VIGÉSIMA :</w:t>
+      </w:r>
       <w:r>
         <w:rPr>
           <w:rFonts w:ascii="Times New Roman" w:hAnsi="Times New Roman" w:cs="Times New Roman"/>
@@ -6501,17 +6274,36 @@
                               </w:rPr>
                               <w:t xml:space="preserve">Home page: </w:t>
                             </w:r>
-                            <w:hyperlink r:id="rId25" w:history="1">
-                              <w:r>
-                                <w:rPr>
-                                  <w:rStyle w:val="Hyperlink"/>
-                                  <w:color w:val="auto"/>
-                                  <w:sz w:val="20"/>
-                                  <w:lang w:val="en-US"/>
-                                </w:rPr>
-                                <w:t>www.conservatoriohvillalobos.com.br</w:t>
-                              </w:r>
-                            </w:hyperlink>
+                            <w:r>
+                              <w:fldChar w:fldCharType="begin"/>
+                            </w:r>
+                            <w:r>
+                              <w:rPr>
+                                <w:lang w:val="en-US"/>
+                              </w:rPr>
+                              <w:instrText xml:space="preserve"> HYPERLINK "http://www.conservatoriohvillalobos.com.br" </w:instrText>
+                            </w:r>
+                            <w:r>
+                              <w:fldChar w:fldCharType="separate"/>
+                            </w:r>
+                            <w:r>
+                              <w:rPr>
+                                <w:rStyle w:val="Hyperlink"/>
+                                <w:color w:val="auto"/>
+                                <w:sz w:val="20"/>
+                                <w:lang w:val="en-US"/>
+                              </w:rPr>
+                              <w:t>www.conservatoriohvillalobos.com.br</w:t>
+                            </w:r>
+                            <w:r>
+                              <w:rPr>
+                                <w:rStyle w:val="Hyperlink"/>
+                                <w:color w:val="auto"/>
+                                <w:sz w:val="20"/>
+                                <w:lang w:val="en-US"/>
+                              </w:rPr>
+                              <w:fldChar w:fldCharType="end"/>
+                            </w:r>
                           </w:p>
                           <w:p>
                             <w:pPr>
@@ -6532,7 +6324,7 @@
                               </w:rPr>
                               <w:t xml:space="preserve">E-mail: </w:t>
                             </w:r>
-                            <w:hyperlink r:id="rId26" w:history="1">
+                            <w:hyperlink r:id="rId25" w:history="1">
                               <w:r>
                                 <w:rPr>
                                   <w:rStyle w:val="Hyperlink"/>
@@ -6947,9 +6739,16 @@
           <w:szCs w:val="20"/>
           <w:u w:val="single"/>
         </w:rPr>
-        <w:t>CLÁUSULA VIGÉSIMA</w:t>
-      </w:r>
-      <w:proofErr w:type="gramStart"/>
+        <w:t>CLÁUSULA VIGÉSIMA  SEGUNDA :</w:t>
+      </w:r>
+      <w:r>
+        <w:rPr>
+          <w:rFonts w:ascii="Times New Roman" w:hAnsi="Times New Roman" w:cs="Times New Roman"/>
+          <w:sz w:val="20"/>
+          <w:szCs w:val="20"/>
+        </w:rPr>
+        <w:t xml:space="preserve"> O aluno e/ou responsável, neste ato, autoriza a utilização de sua imagem, em todos os veículos de comunicação e propaganda, para fins exclusivos de divulgação dos resultados obtidos em decorrência do curso, audição e formatura, dentro e fora do </w:t>
+      </w:r>
       <w:r>
         <w:rPr>
           <w:rFonts w:ascii="Times New Roman" w:hAnsi="Times New Roman" w:cs="Times New Roman"/>
@@ -6957,104 +6756,73 @@
           <w:bCs/>
           <w:sz w:val="20"/>
           <w:szCs w:val="20"/>
+        </w:rPr>
+        <w:t>Conservatório.</w:t>
+      </w:r>
+    </w:p>
+    <w:p>
+      <w:pPr>
+        <w:pStyle w:val="Corpodetexto"/>
+        <w:rPr>
+          <w:rFonts w:ascii="Times New Roman" w:hAnsi="Times New Roman" w:cs="Times New Roman"/>
+          <w:sz w:val="20"/>
+          <w:szCs w:val="20"/>
+        </w:rPr>
+      </w:pPr>
+    </w:p>
+    <w:p>
+      <w:pPr>
+        <w:pStyle w:val="Corpodetexto"/>
+        <w:rPr>
+          <w:rFonts w:ascii="Times New Roman" w:hAnsi="Times New Roman" w:cs="Times New Roman"/>
+          <w:sz w:val="20"/>
+          <w:szCs w:val="20"/>
+        </w:rPr>
+      </w:pPr>
+      <w:r>
+        <w:rPr>
+          <w:rFonts w:ascii="Times New Roman" w:hAnsi="Times New Roman" w:cs="Times New Roman"/>
+          <w:b/>
+          <w:bCs/>
+          <w:sz w:val="20"/>
+          <w:szCs w:val="20"/>
+        </w:rPr>
+        <w:t>Parágrafo único:</w:t>
+      </w:r>
+      <w:r>
+        <w:rPr>
+          <w:rFonts w:ascii="Times New Roman" w:hAnsi="Times New Roman" w:cs="Times New Roman"/>
+          <w:sz w:val="20"/>
+          <w:szCs w:val="20"/>
+        </w:rPr>
+        <w:t xml:space="preserve"> Em nenhuma hipótese poderá a imagem do aluno ser utilizada de maneira contrária à moral, aos bons costumes ou a ordem pública.</w:t>
+      </w:r>
+    </w:p>
+    <w:p>
+      <w:pPr>
+        <w:pStyle w:val="Corpodetexto"/>
+        <w:rPr>
+          <w:rFonts w:ascii="Times New Roman" w:hAnsi="Times New Roman" w:cs="Times New Roman"/>
+          <w:sz w:val="20"/>
+          <w:szCs w:val="20"/>
+        </w:rPr>
+      </w:pPr>
+    </w:p>
+    <w:p>
+      <w:pPr>
+        <w:jc w:val="both"/>
+        <w:rPr>
+          <w:sz w:val="20"/>
+          <w:szCs w:val="20"/>
+        </w:rPr>
+      </w:pPr>
+      <w:r>
+        <w:rPr>
+          <w:b/>
+          <w:sz w:val="20"/>
+          <w:szCs w:val="20"/>
           <w:u w:val="single"/>
         </w:rPr>
-        <w:t xml:space="preserve">  </w:t>
-      </w:r>
-      <w:proofErr w:type="gramEnd"/>
-      <w:r>
-        <w:rPr>
-          <w:rFonts w:ascii="Times New Roman" w:hAnsi="Times New Roman" w:cs="Times New Roman"/>
-          <w:b/>
-          <w:bCs/>
-          <w:sz w:val="20"/>
-          <w:szCs w:val="20"/>
-          <w:u w:val="single"/>
-        </w:rPr>
-        <w:t>SEGUNDA :</w:t>
-      </w:r>
-      <w:r>
-        <w:rPr>
-          <w:rFonts w:ascii="Times New Roman" w:hAnsi="Times New Roman" w:cs="Times New Roman"/>
-          <w:sz w:val="20"/>
-          <w:szCs w:val="20"/>
-        </w:rPr>
-        <w:t xml:space="preserve"> O aluno e/ou responsável, neste ato, autoriza a utilização de sua imagem, em todos os veículos de comunicação e propaganda, para fins exclusivos de divulgação dos resultados obtidos em decorrência do curso, audição e formatura, dentro e fora do </w:t>
-      </w:r>
-      <w:r>
-        <w:rPr>
-          <w:rFonts w:ascii="Times New Roman" w:hAnsi="Times New Roman" w:cs="Times New Roman"/>
-          <w:b/>
-          <w:bCs/>
-          <w:sz w:val="20"/>
-          <w:szCs w:val="20"/>
-        </w:rPr>
-        <w:t>Conservatório.</w:t>
-      </w:r>
-    </w:p>
-    <w:p>
-      <w:pPr>
-        <w:pStyle w:val="Corpodetexto"/>
-        <w:rPr>
-          <w:rFonts w:ascii="Times New Roman" w:hAnsi="Times New Roman" w:cs="Times New Roman"/>
-          <w:sz w:val="20"/>
-          <w:szCs w:val="20"/>
-        </w:rPr>
-      </w:pPr>
-    </w:p>
-    <w:p>
-      <w:pPr>
-        <w:pStyle w:val="Corpodetexto"/>
-        <w:rPr>
-          <w:rFonts w:ascii="Times New Roman" w:hAnsi="Times New Roman" w:cs="Times New Roman"/>
-          <w:sz w:val="20"/>
-          <w:szCs w:val="20"/>
-        </w:rPr>
-      </w:pPr>
-      <w:r>
-        <w:rPr>
-          <w:rFonts w:ascii="Times New Roman" w:hAnsi="Times New Roman" w:cs="Times New Roman"/>
-          <w:b/>
-          <w:bCs/>
-          <w:sz w:val="20"/>
-          <w:szCs w:val="20"/>
-        </w:rPr>
-        <w:t>Parágrafo único:</w:t>
-      </w:r>
-      <w:r>
-        <w:rPr>
-          <w:rFonts w:ascii="Times New Roman" w:hAnsi="Times New Roman" w:cs="Times New Roman"/>
-          <w:sz w:val="20"/>
-          <w:szCs w:val="20"/>
-        </w:rPr>
-        <w:t xml:space="preserve"> Em nenhuma hipótese poderá a imagem do aluno ser utilizada de maneira contrária à moral, aos bons costumes ou a ordem pública.</w:t>
-      </w:r>
-    </w:p>
-    <w:p>
-      <w:pPr>
-        <w:pStyle w:val="Corpodetexto"/>
-        <w:rPr>
-          <w:rFonts w:ascii="Times New Roman" w:hAnsi="Times New Roman" w:cs="Times New Roman"/>
-          <w:sz w:val="20"/>
-          <w:szCs w:val="20"/>
-        </w:rPr>
-      </w:pPr>
-    </w:p>
-    <w:p>
-      <w:pPr>
-        <w:jc w:val="both"/>
-        <w:rPr>
-          <w:sz w:val="20"/>
-          <w:szCs w:val="20"/>
-        </w:rPr>
-      </w:pPr>
-      <w:r>
-        <w:rPr>
-          <w:b/>
-          <w:sz w:val="20"/>
-          <w:szCs w:val="20"/>
-          <w:u w:val="single"/>
-        </w:rPr>
         <w:t>CLÁUSULA VIGÉSIMA TERCEIRA:</w:t>
       </w:r>
       <w:r>
@@ -7079,14 +6847,13 @@
         </w:rPr>
         <w:t xml:space="preserve"> pagará o total de</w:t>
       </w:r>
-      <w:proofErr w:type="gramStart"/>
-      <w:r>
-        <w:rPr>
-          <w:b/>
-          <w:sz w:val="20"/>
-          <w:szCs w:val="20"/>
-        </w:rPr>
-        <w:t xml:space="preserve"> R$ 3564,00</w:t>
+      <w:r>
+        <w:rPr>
+          <w:b/>
+          <w:sz w:val="20"/>
+          <w:szCs w:val="20"/>
+        </w:rPr>
+        <w:t xml:space="preserve"> R$ 2440,00</w:t>
       </w:r>
       <w:bookmarkStart w:id="39" w:name="valor_total2"/>
       <w:bookmarkEnd w:id="39"/>
@@ -7098,7 +6865,6 @@
         </w:rPr>
         <w:t xml:space="preserve"> </w:t>
       </w:r>
-      <w:proofErr w:type="gramEnd"/>
       <w:r>
         <w:rPr>
           <w:sz w:val="20"/>
@@ -7128,23 +6894,15 @@
           <w:sz w:val="20"/>
           <w:szCs w:val="20"/>
         </w:rPr>
-        <w:t xml:space="preserve">Primeira parcela no valor </w:t>
-      </w:r>
-      <w:proofErr w:type="gramStart"/>
-      <w:r>
-        <w:rPr>
-          <w:sz w:val="20"/>
-          <w:szCs w:val="20"/>
-        </w:rPr>
-        <w:t>de</w:t>
-      </w:r>
-      <w:r>
-        <w:rPr>
-          <w:b/>
-          <w:sz w:val="20"/>
-          <w:szCs w:val="20"/>
-        </w:rPr>
-        <w:t xml:space="preserve"> R$ 297,00</w:t>
+        <w:t>Primeira parcela no valor de</w:t>
+      </w:r>
+      <w:r>
+        <w:rPr>
+          <w:b/>
+          <w:sz w:val="20"/>
+          <w:szCs w:val="20"/>
+        </w:rPr>
+        <w:t xml:space="preserve"> R$ 195,00</w:t>
       </w:r>
       <w:bookmarkStart w:id="40" w:name="valor_mensal2"/>
       <w:bookmarkEnd w:id="40"/>
@@ -7153,15 +6911,7 @@
           <w:sz w:val="20"/>
           <w:szCs w:val="20"/>
         </w:rPr>
-        <w:t>,</w:t>
-      </w:r>
-      <w:proofErr w:type="gramEnd"/>
-      <w:r>
-        <w:rPr>
-          <w:sz w:val="20"/>
-          <w:szCs w:val="20"/>
-        </w:rPr>
-        <w:t xml:space="preserve"> vencendo no ato da matrícula e </w:t>
+        <w:t xml:space="preserve">, vencendo no ato da matrícula e </w:t>
       </w:r>
       <w:r>
         <w:rPr>
@@ -7450,7 +7200,6 @@
         </w:rPr>
         <w:t xml:space="preserve">: Caso o parágrafo 1º desta cláusula não esteja </w:t>
       </w:r>
-      <w:proofErr w:type="gramStart"/>
       <w:r>
         <w:rPr>
           <w:sz w:val="20"/>
@@ -7472,7 +7221,6 @@
         </w:rPr>
         <w:t>, a forma de pagamento</w:t>
       </w:r>
-      <w:proofErr w:type="gramEnd"/>
       <w:r>
         <w:rPr>
           <w:sz w:val="20"/>
@@ -7949,23 +7697,7 @@
           <w:sz w:val="20"/>
           <w:szCs w:val="20"/>
         </w:rPr>
-        <w:t xml:space="preserve"> A responsabilidade da tarifa bancária será do aluno /e ou responsável, que desde já autoriza a contratada a incluir seu valor na parcela</w:t>
-      </w:r>
-      <w:proofErr w:type="gramStart"/>
-      <w:r>
-        <w:rPr>
-          <w:sz w:val="20"/>
-          <w:szCs w:val="20"/>
-        </w:rPr>
-        <w:t xml:space="preserve">  </w:t>
-      </w:r>
-      <w:proofErr w:type="gramEnd"/>
-      <w:r>
-        <w:rPr>
-          <w:sz w:val="20"/>
-          <w:szCs w:val="20"/>
-        </w:rPr>
-        <w:t>contratada.</w:t>
+        <w:t xml:space="preserve"> A responsabilidade da tarifa bancária será do aluno /e ou responsável, que desde já autoriza a contratada a incluir seu valor na parcela  contratada.</w:t>
       </w:r>
     </w:p>
     <w:p>
@@ -7997,19 +7729,8 @@
           <w:szCs w:val="20"/>
           <w:u w:val="single"/>
         </w:rPr>
-        <w:t xml:space="preserve">CLÁUSULA VIGÉSIMA </w:t>
-      </w:r>
-      <w:proofErr w:type="gramStart"/>
-      <w:r>
-        <w:rPr>
-          <w:b/>
-          <w:sz w:val="20"/>
-          <w:szCs w:val="20"/>
-          <w:u w:val="single"/>
-        </w:rPr>
-        <w:t>QUINTA:</w:t>
-      </w:r>
-      <w:proofErr w:type="gramEnd"/>
+        <w:t>CLÁUSULA VIGÉSIMA QUINTA:</w:t>
+      </w:r>
       <w:r>
         <w:rPr>
           <w:sz w:val="20"/>
@@ -8303,23 +8024,7 @@
           <w:sz w:val="20"/>
           <w:szCs w:val="20"/>
         </w:rPr>
-        <w:t xml:space="preserve"> obrigado a pagar o valor da parcela </w:t>
-      </w:r>
-      <w:proofErr w:type="gramStart"/>
-      <w:r>
-        <w:rPr>
-          <w:sz w:val="20"/>
-          <w:szCs w:val="20"/>
-        </w:rPr>
-        <w:t>do</w:t>
-      </w:r>
-      <w:proofErr w:type="gramEnd"/>
-      <w:r>
-        <w:rPr>
-          <w:sz w:val="20"/>
-          <w:szCs w:val="20"/>
-        </w:rPr>
-        <w:t xml:space="preserve"> </w:t>
+        <w:t xml:space="preserve"> obrigado a pagar o valor da parcela do </w:t>
       </w:r>
     </w:p>
     <w:p>
@@ -8330,21 +8035,12 @@
           <w:szCs w:val="20"/>
         </w:rPr>
       </w:pPr>
-      <w:proofErr w:type="gramStart"/>
-      <w:r>
-        <w:rPr>
-          <w:sz w:val="20"/>
-          <w:szCs w:val="20"/>
-        </w:rPr>
-        <w:t>mês</w:t>
-      </w:r>
-      <w:proofErr w:type="gramEnd"/>
-      <w:r>
-        <w:rPr>
-          <w:sz w:val="20"/>
-          <w:szCs w:val="20"/>
-        </w:rPr>
-        <w:t xml:space="preserve">  que ocorrer o evento, além de outros débitos eventualmente existentes.</w:t>
+      <w:r>
+        <w:rPr>
+          <w:sz w:val="20"/>
+          <w:szCs w:val="20"/>
+        </w:rPr>
+        <w:t>mês  que ocorrer o evento, além de outros débitos eventualmente existentes.</w:t>
       </w:r>
     </w:p>
     <w:p>
@@ -8572,17 +8268,36 @@
                               </w:rPr>
                               <w:t xml:space="preserve">Home page: </w:t>
                             </w:r>
-                            <w:hyperlink r:id="rId29" w:history="1">
-                              <w:r>
-                                <w:rPr>
-                                  <w:rStyle w:val="Hyperlink"/>
-                                  <w:color w:val="auto"/>
-                                  <w:sz w:val="20"/>
-                                  <w:lang w:val="en-US"/>
-                                </w:rPr>
-                                <w:t>www.conservatoriohvillalobos.com.br</w:t>
-                              </w:r>
-                            </w:hyperlink>
+                            <w:r>
+                              <w:fldChar w:fldCharType="begin"/>
+                            </w:r>
+                            <w:r>
+                              <w:rPr>
+                                <w:lang w:val="en-US"/>
+                              </w:rPr>
+                              <w:instrText xml:space="preserve"> HYPERLINK "http://www.conservatoriohvillalobos.com.br" </w:instrText>
+                            </w:r>
+                            <w:r>
+                              <w:fldChar w:fldCharType="separate"/>
+                            </w:r>
+                            <w:r>
+                              <w:rPr>
+                                <w:rStyle w:val="Hyperlink"/>
+                                <w:color w:val="auto"/>
+                                <w:sz w:val="20"/>
+                                <w:lang w:val="en-US"/>
+                              </w:rPr>
+                              <w:t>www.conservatoriohvillalobos.com.br</w:t>
+                            </w:r>
+                            <w:r>
+                              <w:rPr>
+                                <w:rStyle w:val="Hyperlink"/>
+                                <w:color w:val="auto"/>
+                                <w:sz w:val="20"/>
+                                <w:lang w:val="en-US"/>
+                              </w:rPr>
+                              <w:fldChar w:fldCharType="end"/>
+                            </w:r>
                           </w:p>
                           <w:p>
                             <w:pPr>
@@ -8603,7 +8318,7 @@
                               </w:rPr>
                               <w:t xml:space="preserve">E-mail: </w:t>
                             </w:r>
-                            <w:hyperlink r:id="rId30" w:history="1">
+                            <w:hyperlink r:id="rId29" w:history="1">
                               <w:r>
                                 <w:rPr>
                                   <w:rStyle w:val="Hyperlink"/>
@@ -9104,21 +8819,30 @@
           <w:sz w:val="20"/>
           <w:szCs w:val="20"/>
         </w:rPr>
-        <w:t xml:space="preserve"> 26 de Dezembro de 2014</w:t>
+        <w:t xml:space="preserve"> 26 de Janeiro de 2015</w:t>
       </w:r>
       <w:bookmarkStart w:id="41" w:name="data_matricula2"/>
+      <w:bookmarkEnd w:id="41"/>
+    </w:p>
+    <w:p>
+      <w:pPr>
+        <w:jc w:val="both"/>
+        <w:rPr>
+          <w:sz w:val="20"/>
+          <w:szCs w:val="20"/>
+        </w:rPr>
+      </w:pPr>
+    </w:p>
+    <w:p>
+      <w:pPr>
+        <w:jc w:val="both"/>
+        <w:rPr>
+          <w:sz w:val="20"/>
+          <w:szCs w:val="20"/>
+        </w:rPr>
+      </w:pPr>
       <w:bookmarkStart w:id="42" w:name="_GoBack"/>
-      <w:bookmarkEnd w:id="41"/>
       <w:bookmarkEnd w:id="42"/>
-    </w:p>
-    <w:p>
-      <w:pPr>
-        <w:jc w:val="both"/>
-        <w:rPr>
-          <w:sz w:val="20"/>
-          <w:szCs w:val="20"/>
-        </w:rPr>
-      </w:pPr>
     </w:p>
     <w:p>
       <w:pPr>
@@ -11360,7 +11084,7 @@
 </file>
 
 <file path=customXml/itemProps1.xml><?xml version="1.0" encoding="utf-8"?>
-<ds:datastoreItem xmlns:ds="http://schemas.openxmlformats.org/officeDocument/2006/customXml" ds:itemID="{70A21690-87AB-4FC2-8201-CFFC84EB8399}">
+<ds:datastoreItem xmlns:ds="http://schemas.openxmlformats.org/officeDocument/2006/customXml" ds:itemID="{0E114624-9457-47B3-89E9-2E4697FF706A}">
   <ds:schemaRefs>
     <ds:schemaRef ds:uri="http://schemas.openxmlformats.org/officeDocument/2006/bibliography"/>
   </ds:schemaRefs>

</xml_diff>